<commit_message>
removed autonumbering in favour of Quarto internal generation
</commit_message>
<xml_diff>
--- a/_extensions/nifudocx/nifudocx.docx
+++ b/_extensions/nifudocx/nifudocx.docx
@@ -1,6 +1,6 @@
 
 <file path=word/document.xml><?xml version="1.0" encoding="utf-8"?>
-<w:document xmlns:wpc="http://schemas.microsoft.com/office/word/2010/wordprocessingCanvas" xmlns:cx="http://schemas.microsoft.com/office/drawing/2014/chartex" xmlns:cx1="http://schemas.microsoft.com/office/drawing/2015/9/8/chartex" xmlns:cx2="http://schemas.microsoft.com/office/drawing/2015/10/21/chartex" xmlns:cx3="http://schemas.microsoft.com/office/drawing/2016/5/9/chartex" xmlns:cx4="http://schemas.microsoft.com/office/drawing/2016/5/10/chartex" xmlns:cx5="http://schemas.microsoft.com/office/drawing/2016/5/11/chartex" xmlns:cx6="http://schemas.microsoft.com/office/drawing/2016/5/12/chartex" xmlns:cx7="http://schemas.microsoft.com/office/drawing/2016/5/13/chartex" xmlns:cx8="http://schemas.microsoft.com/office/drawing/2016/5/14/chartex" xmlns:mc="http://schemas.openxmlformats.org/markup-compatibility/2006" xmlns:aink="http://schemas.microsoft.com/office/drawing/2016/ink" xmlns:am3d="http://schemas.microsoft.com/office/drawing/2017/model3d" xmlns:o="urn:schemas-microsoft-com:office:office" xmlns:oel="http://schemas.microsoft.com/office/2019/extlst" xmlns:r="http://schemas.openxmlformats.org/officeDocument/2006/relationships" xmlns:m="http://schemas.openxmlformats.org/officeDocument/2006/math" xmlns:v="urn:schemas-microsoft-com:vml" xmlns:wp14="http://schemas.microsoft.com/office/word/2010/wordprocessingDrawing" xmlns:wp="http://schemas.openxmlformats.org/drawingml/2006/wordprocessingDrawing" xmlns:w10="urn:schemas-microsoft-com:office:word" xmlns:w="http://schemas.openxmlformats.org/wordprocessingml/2006/main" xmlns:w14="http://schemas.microsoft.com/office/word/2010/wordml" xmlns:w15="http://schemas.microsoft.com/office/word/2012/wordml" xmlns:w16cex="http://schemas.microsoft.com/office/word/2018/wordml/cex" xmlns:w16cid="http://schemas.microsoft.com/office/word/2016/wordml/cid" xmlns:w16="http://schemas.microsoft.com/office/word/2018/wordml" xmlns:w16du="http://schemas.microsoft.com/office/word/2023/wordml/word16du" xmlns:w16sdtdh="http://schemas.microsoft.com/office/word/2020/wordml/sdtdatahash" xmlns:w16se="http://schemas.microsoft.com/office/word/2015/wordml/symex" xmlns:wpg="http://schemas.microsoft.com/office/word/2010/wordprocessingGroup" xmlns:wpi="http://schemas.microsoft.com/office/word/2010/wordprocessingInk" xmlns:wne="http://schemas.microsoft.com/office/word/2006/wordml" xmlns:wps="http://schemas.microsoft.com/office/word/2010/wordprocessingShape" mc:Ignorable="w14 w15 w16se w16cid w16 w16cex w16sdtdh wp14">
+<w:document xmlns:wpc="http://schemas.microsoft.com/office/word/2010/wordprocessingCanvas" xmlns:cx="http://schemas.microsoft.com/office/drawing/2014/chartex" xmlns:cx1="http://schemas.microsoft.com/office/drawing/2015/9/8/chartex" xmlns:cx2="http://schemas.microsoft.com/office/drawing/2015/10/21/chartex" xmlns:cx3="http://schemas.microsoft.com/office/drawing/2016/5/9/chartex" xmlns:cx4="http://schemas.microsoft.com/office/drawing/2016/5/10/chartex" xmlns:cx5="http://schemas.microsoft.com/office/drawing/2016/5/11/chartex" xmlns:cx6="http://schemas.microsoft.com/office/drawing/2016/5/12/chartex" xmlns:cx7="http://schemas.microsoft.com/office/drawing/2016/5/13/chartex" xmlns:cx8="http://schemas.microsoft.com/office/drawing/2016/5/14/chartex" xmlns:mc="http://schemas.openxmlformats.org/markup-compatibility/2006" xmlns:aink="http://schemas.microsoft.com/office/drawing/2016/ink" xmlns:am3d="http://schemas.microsoft.com/office/drawing/2017/model3d" xmlns:o="urn:schemas-microsoft-com:office:office" xmlns:oel="http://schemas.microsoft.com/office/2019/extlst" xmlns:r="http://schemas.openxmlformats.org/officeDocument/2006/relationships" xmlns:m="http://schemas.openxmlformats.org/officeDocument/2006/math" xmlns:v="urn:schemas-microsoft-com:vml" xmlns:wp14="http://schemas.microsoft.com/office/word/2010/wordprocessingDrawing" xmlns:wp="http://schemas.openxmlformats.org/drawingml/2006/wordprocessingDrawing" xmlns:w10="urn:schemas-microsoft-com:office:word" xmlns:w="http://schemas.openxmlformats.org/wordprocessingml/2006/main" xmlns:w14="http://schemas.microsoft.com/office/word/2010/wordml" xmlns:w15="http://schemas.microsoft.com/office/word/2012/wordml" xmlns:w16cex="http://schemas.microsoft.com/office/word/2018/wordml/cex" xmlns:w16cid="http://schemas.microsoft.com/office/word/2016/wordml/cid" xmlns:w16="http://schemas.microsoft.com/office/word/2018/wordml" xmlns:w16sdtdh="http://schemas.microsoft.com/office/word/2020/wordml/sdtdatahash" xmlns:w16se="http://schemas.microsoft.com/office/word/2015/wordml/symex" xmlns:wpg="http://schemas.microsoft.com/office/word/2010/wordprocessingGroup" xmlns:wpi="http://schemas.microsoft.com/office/word/2010/wordprocessingInk" xmlns:wne="http://schemas.microsoft.com/office/word/2006/wordml" xmlns:wps="http://schemas.microsoft.com/office/word/2010/wordprocessingShape" mc:Ignorable="w14 w15 w16se w16cid w16 w16cex w16sdtdh wp14">
   <w:body>
     <w:p>
       <w:pPr>
@@ -77,9 +77,6 @@
       <w:bookmarkStart w:id="0" w:name="heading-1"/>
       <w:r>
         <w:lastRenderedPageBreak/>
-        <w:t xml:space="preserve"> </w:t>
-      </w:r>
-      <w:r>
         <w:t>Heading</w:t>
       </w:r>
       <w:r>
@@ -93,7 +90,7 @@
       </w:pPr>
       <w:bookmarkStart w:id="1" w:name="heading-2"/>
       <w:r>
-        <w:t xml:space="preserve"> Heading 2 </w:t>
+        <w:t xml:space="preserve">Heading 2 </w:t>
       </w:r>
       <w:bookmarkEnd w:id="1"/>
     </w:p>
@@ -103,13 +100,17 @@
       </w:pPr>
       <w:bookmarkStart w:id="2" w:name="heading-3"/>
       <w:r>
-        <w:t xml:space="preserve"> Heading 3 </w:t>
+        <w:t>Heading</w:t>
+      </w:r>
+      <w:r>
+        <w:t xml:space="preserve"> 3 </w:t>
       </w:r>
       <w:bookmarkEnd w:id="2"/>
     </w:p>
     <w:p>
       <w:pPr>
         <w:pStyle w:val="Overskrift4"/>
+        <w:ind w:left="709"/>
       </w:pPr>
       <w:bookmarkStart w:id="3" w:name="heading-4"/>
       <w:r>
@@ -120,6 +121,7 @@
     <w:p>
       <w:pPr>
         <w:pStyle w:val="Overskrift5"/>
+        <w:ind w:left="709"/>
       </w:pPr>
       <w:bookmarkStart w:id="4" w:name="heading-5"/>
       <w:r>
@@ -212,6 +214,7 @@
     <w:p>
       <w:pPr>
         <w:pStyle w:val="Blokktekst"/>
+        <w:ind w:left="993"/>
       </w:pPr>
       <w:r>
         <w:t xml:space="preserve"> Block Text. </w:t>
@@ -311,6 +314,7 @@
     <w:p>
       <w:pPr>
         <w:pStyle w:val="DefinitionTerm"/>
+        <w:ind w:left="851"/>
       </w:pPr>
       <w:r>
         <w:t xml:space="preserve"> DefinitionTerm </w:t>
@@ -319,6 +323,7 @@
     <w:p>
       <w:pPr>
         <w:pStyle w:val="Definition"/>
+        <w:ind w:left="851"/>
       </w:pPr>
       <w:r>
         <w:t xml:space="preserve"> Definition </w:t>
@@ -327,6 +332,7 @@
     <w:p>
       <w:pPr>
         <w:pStyle w:val="DefinitionTerm"/>
+        <w:ind w:left="851"/>
       </w:pPr>
       <w:r>
         <w:t xml:space="preserve"> DefinitionTerm </w:t>
@@ -335,6 +341,7 @@
     <w:p>
       <w:pPr>
         <w:pStyle w:val="Definition"/>
+        <w:ind w:left="851"/>
       </w:pPr>
       <w:r>
         <w:t xml:space="preserve"> Definition </w:t>
@@ -355,7 +362,7 @@
 </file>
 
 <file path=word/endnotes.xml><?xml version="1.0" encoding="utf-8"?>
-<w:endnotes xmlns:wpc="http://schemas.microsoft.com/office/word/2010/wordprocessingCanvas" xmlns:cx="http://schemas.microsoft.com/office/drawing/2014/chartex" xmlns:cx1="http://schemas.microsoft.com/office/drawing/2015/9/8/chartex" xmlns:cx2="http://schemas.microsoft.com/office/drawing/2015/10/21/chartex" xmlns:cx3="http://schemas.microsoft.com/office/drawing/2016/5/9/chartex" xmlns:cx4="http://schemas.microsoft.com/office/drawing/2016/5/10/chartex" xmlns:cx5="http://schemas.microsoft.com/office/drawing/2016/5/11/chartex" xmlns:cx6="http://schemas.microsoft.com/office/drawing/2016/5/12/chartex" xmlns:cx7="http://schemas.microsoft.com/office/drawing/2016/5/13/chartex" xmlns:cx8="http://schemas.microsoft.com/office/drawing/2016/5/14/chartex" xmlns:mc="http://schemas.openxmlformats.org/markup-compatibility/2006" xmlns:aink="http://schemas.microsoft.com/office/drawing/2016/ink" xmlns:am3d="http://schemas.microsoft.com/office/drawing/2017/model3d" xmlns:o="urn:schemas-microsoft-com:office:office" xmlns:oel="http://schemas.microsoft.com/office/2019/extlst" xmlns:r="http://schemas.openxmlformats.org/officeDocument/2006/relationships" xmlns:m="http://schemas.openxmlformats.org/officeDocument/2006/math" xmlns:v="urn:schemas-microsoft-com:vml" xmlns:wp14="http://schemas.microsoft.com/office/word/2010/wordprocessingDrawing" xmlns:wp="http://schemas.openxmlformats.org/drawingml/2006/wordprocessingDrawing" xmlns:w10="urn:schemas-microsoft-com:office:word" xmlns:w="http://schemas.openxmlformats.org/wordprocessingml/2006/main" xmlns:w14="http://schemas.microsoft.com/office/word/2010/wordml" xmlns:w15="http://schemas.microsoft.com/office/word/2012/wordml" xmlns:w16cex="http://schemas.microsoft.com/office/word/2018/wordml/cex" xmlns:w16cid="http://schemas.microsoft.com/office/word/2016/wordml/cid" xmlns:w16="http://schemas.microsoft.com/office/word/2018/wordml" xmlns:w16du="http://schemas.microsoft.com/office/word/2023/wordml/word16du" xmlns:w16sdtdh="http://schemas.microsoft.com/office/word/2020/wordml/sdtdatahash" xmlns:w16se="http://schemas.microsoft.com/office/word/2015/wordml/symex" xmlns:wpg="http://schemas.microsoft.com/office/word/2010/wordprocessingGroup" xmlns:wpi="http://schemas.microsoft.com/office/word/2010/wordprocessingInk" xmlns:wne="http://schemas.microsoft.com/office/word/2006/wordml" xmlns:wps="http://schemas.microsoft.com/office/word/2010/wordprocessingShape" mc:Ignorable="w14 w15 w16se w16cid w16 w16cex w16sdtdh wp14">
+<w:endnotes xmlns:wpc="http://schemas.microsoft.com/office/word/2010/wordprocessingCanvas" xmlns:cx="http://schemas.microsoft.com/office/drawing/2014/chartex" xmlns:cx1="http://schemas.microsoft.com/office/drawing/2015/9/8/chartex" xmlns:cx2="http://schemas.microsoft.com/office/drawing/2015/10/21/chartex" xmlns:cx3="http://schemas.microsoft.com/office/drawing/2016/5/9/chartex" xmlns:cx4="http://schemas.microsoft.com/office/drawing/2016/5/10/chartex" xmlns:cx5="http://schemas.microsoft.com/office/drawing/2016/5/11/chartex" xmlns:cx6="http://schemas.microsoft.com/office/drawing/2016/5/12/chartex" xmlns:cx7="http://schemas.microsoft.com/office/drawing/2016/5/13/chartex" xmlns:cx8="http://schemas.microsoft.com/office/drawing/2016/5/14/chartex" xmlns:mc="http://schemas.openxmlformats.org/markup-compatibility/2006" xmlns:aink="http://schemas.microsoft.com/office/drawing/2016/ink" xmlns:am3d="http://schemas.microsoft.com/office/drawing/2017/model3d" xmlns:o="urn:schemas-microsoft-com:office:office" xmlns:oel="http://schemas.microsoft.com/office/2019/extlst" xmlns:r="http://schemas.openxmlformats.org/officeDocument/2006/relationships" xmlns:m="http://schemas.openxmlformats.org/officeDocument/2006/math" xmlns:v="urn:schemas-microsoft-com:vml" xmlns:wp14="http://schemas.microsoft.com/office/word/2010/wordprocessingDrawing" xmlns:wp="http://schemas.openxmlformats.org/drawingml/2006/wordprocessingDrawing" xmlns:w10="urn:schemas-microsoft-com:office:word" xmlns:w="http://schemas.openxmlformats.org/wordprocessingml/2006/main" xmlns:w14="http://schemas.microsoft.com/office/word/2010/wordml" xmlns:w15="http://schemas.microsoft.com/office/word/2012/wordml" xmlns:w16cex="http://schemas.microsoft.com/office/word/2018/wordml/cex" xmlns:w16cid="http://schemas.microsoft.com/office/word/2016/wordml/cid" xmlns:w16="http://schemas.microsoft.com/office/word/2018/wordml" xmlns:w16sdtdh="http://schemas.microsoft.com/office/word/2020/wordml/sdtdatahash" xmlns:w16se="http://schemas.microsoft.com/office/word/2015/wordml/symex" xmlns:wpg="http://schemas.microsoft.com/office/word/2010/wordprocessingGroup" xmlns:wpi="http://schemas.microsoft.com/office/word/2010/wordprocessingInk" xmlns:wne="http://schemas.microsoft.com/office/word/2006/wordml" xmlns:wps="http://schemas.microsoft.com/office/word/2010/wordprocessingShape" mc:Ignorable="w14 w15 w16se w16cid w16 w16cex w16sdtdh wp14">
   <w:endnote w:type="separator" w:id="-1">
     <w:p>
       <w:pPr>
@@ -380,7 +387,7 @@
 </file>
 
 <file path=word/footnotes.xml><?xml version="1.0" encoding="utf-8"?>
-<w:footnotes xmlns:wpc="http://schemas.microsoft.com/office/word/2010/wordprocessingCanvas" xmlns:cx="http://schemas.microsoft.com/office/drawing/2014/chartex" xmlns:cx1="http://schemas.microsoft.com/office/drawing/2015/9/8/chartex" xmlns:cx2="http://schemas.microsoft.com/office/drawing/2015/10/21/chartex" xmlns:cx3="http://schemas.microsoft.com/office/drawing/2016/5/9/chartex" xmlns:cx4="http://schemas.microsoft.com/office/drawing/2016/5/10/chartex" xmlns:cx5="http://schemas.microsoft.com/office/drawing/2016/5/11/chartex" xmlns:cx6="http://schemas.microsoft.com/office/drawing/2016/5/12/chartex" xmlns:cx7="http://schemas.microsoft.com/office/drawing/2016/5/13/chartex" xmlns:cx8="http://schemas.microsoft.com/office/drawing/2016/5/14/chartex" xmlns:mc="http://schemas.openxmlformats.org/markup-compatibility/2006" xmlns:aink="http://schemas.microsoft.com/office/drawing/2016/ink" xmlns:am3d="http://schemas.microsoft.com/office/drawing/2017/model3d" xmlns:o="urn:schemas-microsoft-com:office:office" xmlns:oel="http://schemas.microsoft.com/office/2019/extlst" xmlns:r="http://schemas.openxmlformats.org/officeDocument/2006/relationships" xmlns:m="http://schemas.openxmlformats.org/officeDocument/2006/math" xmlns:v="urn:schemas-microsoft-com:vml" xmlns:wp14="http://schemas.microsoft.com/office/word/2010/wordprocessingDrawing" xmlns:wp="http://schemas.openxmlformats.org/drawingml/2006/wordprocessingDrawing" xmlns:w10="urn:schemas-microsoft-com:office:word" xmlns:w="http://schemas.openxmlformats.org/wordprocessingml/2006/main" xmlns:w14="http://schemas.microsoft.com/office/word/2010/wordml" xmlns:w15="http://schemas.microsoft.com/office/word/2012/wordml" xmlns:w16cex="http://schemas.microsoft.com/office/word/2018/wordml/cex" xmlns:w16cid="http://schemas.microsoft.com/office/word/2016/wordml/cid" xmlns:w16="http://schemas.microsoft.com/office/word/2018/wordml" xmlns:w16du="http://schemas.microsoft.com/office/word/2023/wordml/word16du" xmlns:w16sdtdh="http://schemas.microsoft.com/office/word/2020/wordml/sdtdatahash" xmlns:w16se="http://schemas.microsoft.com/office/word/2015/wordml/symex" xmlns:wpg="http://schemas.microsoft.com/office/word/2010/wordprocessingGroup" xmlns:wpi="http://schemas.microsoft.com/office/word/2010/wordprocessingInk" xmlns:wne="http://schemas.microsoft.com/office/word/2006/wordml" xmlns:wps="http://schemas.microsoft.com/office/word/2010/wordprocessingShape" mc:Ignorable="w14 w15 w16se w16cid w16 w16cex w16sdtdh wp14">
+<w:footnotes xmlns:wpc="http://schemas.microsoft.com/office/word/2010/wordprocessingCanvas" xmlns:cx="http://schemas.microsoft.com/office/drawing/2014/chartex" xmlns:cx1="http://schemas.microsoft.com/office/drawing/2015/9/8/chartex" xmlns:cx2="http://schemas.microsoft.com/office/drawing/2015/10/21/chartex" xmlns:cx3="http://schemas.microsoft.com/office/drawing/2016/5/9/chartex" xmlns:cx4="http://schemas.microsoft.com/office/drawing/2016/5/10/chartex" xmlns:cx5="http://schemas.microsoft.com/office/drawing/2016/5/11/chartex" xmlns:cx6="http://schemas.microsoft.com/office/drawing/2016/5/12/chartex" xmlns:cx7="http://schemas.microsoft.com/office/drawing/2016/5/13/chartex" xmlns:cx8="http://schemas.microsoft.com/office/drawing/2016/5/14/chartex" xmlns:mc="http://schemas.openxmlformats.org/markup-compatibility/2006" xmlns:aink="http://schemas.microsoft.com/office/drawing/2016/ink" xmlns:am3d="http://schemas.microsoft.com/office/drawing/2017/model3d" xmlns:o="urn:schemas-microsoft-com:office:office" xmlns:oel="http://schemas.microsoft.com/office/2019/extlst" xmlns:r="http://schemas.openxmlformats.org/officeDocument/2006/relationships" xmlns:m="http://schemas.openxmlformats.org/officeDocument/2006/math" xmlns:v="urn:schemas-microsoft-com:vml" xmlns:wp14="http://schemas.microsoft.com/office/word/2010/wordprocessingDrawing" xmlns:wp="http://schemas.openxmlformats.org/drawingml/2006/wordprocessingDrawing" xmlns:w10="urn:schemas-microsoft-com:office:word" xmlns:w="http://schemas.openxmlformats.org/wordprocessingml/2006/main" xmlns:w14="http://schemas.microsoft.com/office/word/2010/wordml" xmlns:w15="http://schemas.microsoft.com/office/word/2012/wordml" xmlns:w16cex="http://schemas.microsoft.com/office/word/2018/wordml/cex" xmlns:w16cid="http://schemas.microsoft.com/office/word/2016/wordml/cid" xmlns:w16="http://schemas.microsoft.com/office/word/2018/wordml" xmlns:w16sdtdh="http://schemas.microsoft.com/office/word/2020/wordml/sdtdatahash" xmlns:w16se="http://schemas.microsoft.com/office/word/2015/wordml/symex" xmlns:wpg="http://schemas.microsoft.com/office/word/2010/wordprocessingGroup" xmlns:wpi="http://schemas.microsoft.com/office/word/2010/wordprocessingInk" xmlns:wne="http://schemas.microsoft.com/office/word/2006/wordml" xmlns:wps="http://schemas.microsoft.com/office/word/2010/wordprocessingShape" mc:Ignorable="w14 w15 w16se w16cid w16 w16cex w16sdtdh wp14">
   <w:footnote w:type="separator" w:id="-1">
     <w:p>
       <w:r>
@@ -415,7 +422,7 @@
 </file>
 
 <file path=word/numbering.xml><?xml version="1.0" encoding="utf-8"?>
-<w:numbering xmlns:wpc="http://schemas.microsoft.com/office/word/2010/wordprocessingCanvas" xmlns:cx="http://schemas.microsoft.com/office/drawing/2014/chartex" xmlns:cx1="http://schemas.microsoft.com/office/drawing/2015/9/8/chartex" xmlns:cx2="http://schemas.microsoft.com/office/drawing/2015/10/21/chartex" xmlns:cx3="http://schemas.microsoft.com/office/drawing/2016/5/9/chartex" xmlns:cx4="http://schemas.microsoft.com/office/drawing/2016/5/10/chartex" xmlns:cx5="http://schemas.microsoft.com/office/drawing/2016/5/11/chartex" xmlns:cx6="http://schemas.microsoft.com/office/drawing/2016/5/12/chartex" xmlns:cx7="http://schemas.microsoft.com/office/drawing/2016/5/13/chartex" xmlns:cx8="http://schemas.microsoft.com/office/drawing/2016/5/14/chartex" xmlns:mc="http://schemas.openxmlformats.org/markup-compatibility/2006" xmlns:aink="http://schemas.microsoft.com/office/drawing/2016/ink" xmlns:am3d="http://schemas.microsoft.com/office/drawing/2017/model3d" xmlns:o="urn:schemas-microsoft-com:office:office" xmlns:oel="http://schemas.microsoft.com/office/2019/extlst" xmlns:r="http://schemas.openxmlformats.org/officeDocument/2006/relationships" xmlns:m="http://schemas.openxmlformats.org/officeDocument/2006/math" xmlns:v="urn:schemas-microsoft-com:vml" xmlns:wp14="http://schemas.microsoft.com/office/word/2010/wordprocessingDrawing" xmlns:wp="http://schemas.openxmlformats.org/drawingml/2006/wordprocessingDrawing" xmlns:w10="urn:schemas-microsoft-com:office:word" xmlns:w="http://schemas.openxmlformats.org/wordprocessingml/2006/main" xmlns:w14="http://schemas.microsoft.com/office/word/2010/wordml" xmlns:w15="http://schemas.microsoft.com/office/word/2012/wordml" xmlns:w16cex="http://schemas.microsoft.com/office/word/2018/wordml/cex" xmlns:w16cid="http://schemas.microsoft.com/office/word/2016/wordml/cid" xmlns:w16="http://schemas.microsoft.com/office/word/2018/wordml" xmlns:w16du="http://schemas.microsoft.com/office/word/2023/wordml/word16du" xmlns:w16sdtdh="http://schemas.microsoft.com/office/word/2020/wordml/sdtdatahash" xmlns:w16se="http://schemas.microsoft.com/office/word/2015/wordml/symex" xmlns:wpg="http://schemas.microsoft.com/office/word/2010/wordprocessingGroup" xmlns:wpi="http://schemas.microsoft.com/office/word/2010/wordprocessingInk" xmlns:wne="http://schemas.microsoft.com/office/word/2006/wordml" xmlns:wps="http://schemas.microsoft.com/office/word/2010/wordprocessingShape" mc:Ignorable="w14 w15 w16se w16cid w16 w16cex w16sdtdh wp14">
+<w:numbering xmlns:wpc="http://schemas.microsoft.com/office/word/2010/wordprocessingCanvas" xmlns:cx="http://schemas.microsoft.com/office/drawing/2014/chartex" xmlns:cx1="http://schemas.microsoft.com/office/drawing/2015/9/8/chartex" xmlns:cx2="http://schemas.microsoft.com/office/drawing/2015/10/21/chartex" xmlns:cx3="http://schemas.microsoft.com/office/drawing/2016/5/9/chartex" xmlns:cx4="http://schemas.microsoft.com/office/drawing/2016/5/10/chartex" xmlns:cx5="http://schemas.microsoft.com/office/drawing/2016/5/11/chartex" xmlns:cx6="http://schemas.microsoft.com/office/drawing/2016/5/12/chartex" xmlns:cx7="http://schemas.microsoft.com/office/drawing/2016/5/13/chartex" xmlns:cx8="http://schemas.microsoft.com/office/drawing/2016/5/14/chartex" xmlns:mc="http://schemas.openxmlformats.org/markup-compatibility/2006" xmlns:aink="http://schemas.microsoft.com/office/drawing/2016/ink" xmlns:am3d="http://schemas.microsoft.com/office/drawing/2017/model3d" xmlns:o="urn:schemas-microsoft-com:office:office" xmlns:oel="http://schemas.microsoft.com/office/2019/extlst" xmlns:r="http://schemas.openxmlformats.org/officeDocument/2006/relationships" xmlns:m="http://schemas.openxmlformats.org/officeDocument/2006/math" xmlns:v="urn:schemas-microsoft-com:vml" xmlns:wp14="http://schemas.microsoft.com/office/word/2010/wordprocessingDrawing" xmlns:wp="http://schemas.openxmlformats.org/drawingml/2006/wordprocessingDrawing" xmlns:w10="urn:schemas-microsoft-com:office:word" xmlns:w="http://schemas.openxmlformats.org/wordprocessingml/2006/main" xmlns:w14="http://schemas.microsoft.com/office/word/2010/wordml" xmlns:w15="http://schemas.microsoft.com/office/word/2012/wordml" xmlns:w16cex="http://schemas.microsoft.com/office/word/2018/wordml/cex" xmlns:w16cid="http://schemas.microsoft.com/office/word/2016/wordml/cid" xmlns:w16="http://schemas.microsoft.com/office/word/2018/wordml" xmlns:w16sdtdh="http://schemas.microsoft.com/office/word/2020/wordml/sdtdatahash" xmlns:w16se="http://schemas.microsoft.com/office/word/2015/wordml/symex" xmlns:wpg="http://schemas.microsoft.com/office/word/2010/wordprocessingGroup" xmlns:wpi="http://schemas.microsoft.com/office/word/2010/wordprocessingInk" xmlns:wne="http://schemas.microsoft.com/office/word/2006/wordml" xmlns:wps="http://schemas.microsoft.com/office/word/2010/wordprocessingShape" mc:Ignorable="w14 w15 w16se w16cid w16 w16cex w16sdtdh wp14">
   <w:abstractNum w:abstractNumId="0" w15:restartNumberingAfterBreak="0">
     <w:nsid w:val="FFFFFF7C"/>
     <w:multiLevelType w:val="singleLevel"/>
@@ -608,7 +615,6 @@
     <w:lvl w:ilvl="0">
       <w:start w:val="1"/>
       <w:numFmt w:val="decimal"/>
-      <w:pStyle w:val="Overskrift1"/>
       <w:lvlText w:val="%1"/>
       <w:lvlJc w:val="left"/>
       <w:pPr>
@@ -618,7 +624,6 @@
     <w:lvl w:ilvl="1">
       <w:start w:val="1"/>
       <w:numFmt w:val="decimal"/>
-      <w:pStyle w:val="Overskrift2"/>
       <w:lvlText w:val="%1.%2"/>
       <w:lvlJc w:val="left"/>
       <w:pPr>
@@ -628,7 +633,6 @@
     <w:lvl w:ilvl="2">
       <w:start w:val="1"/>
       <w:numFmt w:val="decimal"/>
-      <w:pStyle w:val="Overskrift3"/>
       <w:lvlText w:val="%1.%2.%3"/>
       <w:lvlJc w:val="left"/>
       <w:pPr>
@@ -1095,18 +1099,15 @@
     <w:next w:val="Brdtekst"/>
     <w:uiPriority w:val="9"/>
     <w:qFormat/>
-    <w:rsid w:val="00A74291"/>
+    <w:rsid w:val="006624E2"/>
     <w:pPr>
       <w:keepNext/>
       <w:keepLines/>
       <w:pageBreakBefore/>
       <w:framePr w:wrap="notBeside" w:vAnchor="text" w:hAnchor="text" w:y="1"/>
-      <w:numPr>
-        <w:numId w:val="1"/>
-      </w:numPr>
       <w:suppressAutoHyphens/>
       <w:spacing w:before="1077" w:after="1134" w:line="520" w:lineRule="atLeast"/>
-      <w:ind w:left="431" w:hanging="431"/>
+      <w:ind w:left="431"/>
       <w:outlineLvl w:val="0"/>
     </w:pPr>
     <w:rPr>
@@ -1125,17 +1126,13 @@
     <w:uiPriority w:val="9"/>
     <w:unhideWhenUsed/>
     <w:qFormat/>
-    <w:rsid w:val="00A74291"/>
+    <w:rsid w:val="006624E2"/>
     <w:pPr>
       <w:keepNext/>
       <w:keepLines/>
-      <w:numPr>
-        <w:ilvl w:val="1"/>
-        <w:numId w:val="1"/>
-      </w:numPr>
       <w:suppressAutoHyphens/>
       <w:spacing w:before="454" w:after="23" w:line="330" w:lineRule="atLeast"/>
-      <w:ind w:left="578" w:hanging="578"/>
+      <w:ind w:left="578"/>
       <w:outlineLvl w:val="1"/>
     </w:pPr>
     <w:rPr>
@@ -1153,17 +1150,13 @@
     <w:uiPriority w:val="9"/>
     <w:unhideWhenUsed/>
     <w:qFormat/>
-    <w:rsid w:val="00A74291"/>
+    <w:rsid w:val="006624E2"/>
     <w:pPr>
       <w:keepNext/>
       <w:keepLines/>
-      <w:numPr>
-        <w:ilvl w:val="2"/>
-        <w:numId w:val="1"/>
-      </w:numPr>
       <w:suppressAutoHyphens/>
       <w:spacing w:before="499" w:after="32" w:line="290" w:lineRule="atLeast"/>
-      <w:ind w:left="794" w:hanging="794"/>
+      <w:ind w:left="794"/>
       <w:outlineLvl w:val="2"/>
     </w:pPr>
     <w:rPr>
@@ -1971,15 +1964,6 @@
 </file>
 
 <file path=customXml/item1.xml><?xml version="1.0" encoding="utf-8"?>
-<?mso-contentType ?>
-<FormTemplates xmlns="http://schemas.microsoft.com/sharepoint/v3/contenttype/forms">
-  <Display>DocumentLibraryForm</Display>
-  <Edit>DocumentLibraryForm</Edit>
-  <New>DocumentLibraryForm</New>
-</FormTemplates>
-</file>
-
-<file path=customXml/item2.xml><?xml version="1.0" encoding="utf-8"?>
 <ct:contentTypeSchema xmlns:ct="http://schemas.microsoft.com/office/2006/metadata/contentType" xmlns:ma="http://schemas.microsoft.com/office/2006/metadata/properties/metaAttributes" ct:_="" ma:_="" ma:contentTypeName="Dokument" ma:contentTypeID="0x010100112871A87AA9AA40AFD78DC0F4FB1211" ma:contentTypeVersion="16" ma:contentTypeDescription="Opprett et nytt dokument." ma:contentTypeScope="" ma:versionID="705adec4dbca66c04c9a58af57f9214b">
   <xsd:schema xmlns:xsd="http://www.w3.org/2001/XMLSchema" xmlns:xs="http://www.w3.org/2001/XMLSchema" xmlns:p="http://schemas.microsoft.com/office/2006/metadata/properties" xmlns:ns2="c5088232-1f73-4496-85f6-f17080254f09" xmlns:ns3="f9b64eb4-ed83-421f-b7f1-c3c9549c0406" targetNamespace="http://schemas.microsoft.com/office/2006/metadata/properties" ma:root="true" ma:fieldsID="d34ccbc40f09248fe076712a9a023063" ns2:_="" ns3:_="">
     <xsd:import namespace="c5088232-1f73-4496-85f6-f17080254f09"/>
@@ -2224,15 +2208,16 @@
 </ct:contentTypeSchema>
 </file>
 
-<file path=customXml/itemProps1.xml><?xml version="1.0" encoding="utf-8"?>
-<ds:datastoreItem xmlns:ds="http://schemas.openxmlformats.org/officeDocument/2006/customXml" ds:itemID="{4C32E823-4497-4EF6-9657-829DDFDE147C}">
-  <ds:schemaRefs>
-    <ds:schemaRef ds:uri="http://schemas.microsoft.com/sharepoint/v3/contenttype/forms"/>
-  </ds:schemaRefs>
-</ds:datastoreItem>
+<file path=customXml/item2.xml><?xml version="1.0" encoding="utf-8"?>
+<?mso-contentType ?>
+<FormTemplates xmlns="http://schemas.microsoft.com/sharepoint/v3/contenttype/forms">
+  <Display>DocumentLibraryForm</Display>
+  <Edit>DocumentLibraryForm</Edit>
+  <New>DocumentLibraryForm</New>
+</FormTemplates>
 </file>
 
-<file path=customXml/itemProps2.xml><?xml version="1.0" encoding="utf-8"?>
+<file path=customXml/itemProps1.xml><?xml version="1.0" encoding="utf-8"?>
 <ds:datastoreItem xmlns:ds="http://schemas.openxmlformats.org/officeDocument/2006/customXml" ds:itemID="{403DF217-5627-458E-BC5A-C45D627D53DF}">
   <ds:schemaRefs>
     <ds:schemaRef ds:uri="http://schemas.microsoft.com/office/2006/metadata/contentType"/>
@@ -2249,4 +2234,12 @@
     <ds:schemaRef ds:uri="http://schemas.microsoft.com/internal/obd"/>
   </ds:schemaRefs>
 </ds:datastoreItem>
+</file>
+
+<file path=customXml/itemProps2.xml><?xml version="1.0" encoding="utf-8"?>
+<ds:datastoreItem xmlns:ds="http://schemas.openxmlformats.org/officeDocument/2006/customXml" ds:itemID="{4C32E823-4497-4EF6-9657-829DDFDE147C}">
+  <ds:schemaRefs>
+    <ds:schemaRef ds:uri="http://schemas.microsoft.com/sharepoint/v3/contenttype/forms"/>
+  </ds:schemaRefs>
+</ds:datastoreItem>
 </file>
</xml_diff>